<commit_message>
second line was changed
</commit_message>
<xml_diff>
--- a/demo.docx
+++ b/demo.docx
@@ -25,13 +25,20 @@
     </w:p>
     <w:p>
       <w:r>
-        <w:t>Please avoid me.</w:t>
+        <w:t xml:space="preserve">Please </w:t>
+      </w:r>
+      <w:r>
+        <w:t xml:space="preserve">don’t </w:t>
+      </w:r>
+      <w:bookmarkStart w:id="0" w:name="_GoBack"/>
+      <w:bookmarkEnd w:id="0"/>
+      <w:r>
+        <w:t>avoid me.</w:t>
       </w:r>
     </w:p>
     <w:p/>
     <w:p/>
     <w:p>
-      <w:bookmarkStart w:id="0" w:name="_GoBack"/>
       <w:r>
         <w:rPr>
           <w:noProof/>
@@ -78,7 +85,6 @@
           </wp:inline>
         </w:drawing>
       </w:r>
-      <w:bookmarkEnd w:id="0"/>
     </w:p>
     <w:sectPr>
       <w:pgSz w:w="12240" w:h="15840"/>

</xml_diff>